<commit_message>
update usecase's name: Đặt hàng
</commit_message>
<xml_diff>
--- a/Homework03/20215038-PhanTrungDuc/Đặc tả usecase [ Đặt hàng ].docx
+++ b/Homework03/20215038-PhanTrungDuc/Đặc tả usecase [ Đặt hàng ].docx
@@ -318,7 +318,33 @@
           <w:szCs w:val="40"/>
           <w14:ligatures w14:val="none"/>
         </w:rPr>
-        <w:t>Đặc tả Usecase  “Đặt hàng”:</w:t>
+        <w:t>Đặc tả Usecase  “</w:t>
+      </w:r>
+      <w:r>
+        <w:rPr>
+          <w:rFonts w:ascii="Arial" w:eastAsia="Times New Roman" w:hAnsi="Arial" w:cs="Arial"/>
+          <w:b/>
+          <w:bCs/>
+          <w:color w:val="335B8A"/>
+          <w:kern w:val="36"/>
+          <w:sz w:val="40"/>
+          <w:szCs w:val="40"/>
+          <w14:ligatures w14:val="none"/>
+        </w:rPr>
+        <w:t>Đặt hàng</w:t>
+      </w:r>
+      <w:r>
+        <w:rPr>
+          <w:rFonts w:ascii="Arial" w:eastAsia="Times New Roman" w:hAnsi="Arial" w:cs="Arial"/>
+          <w:b/>
+          <w:bCs/>
+          <w:color w:val="335B8A"/>
+          <w:kern w:val="36"/>
+          <w:sz w:val="40"/>
+          <w:szCs w:val="40"/>
+          <w14:ligatures w14:val="none"/>
+        </w:rPr>
+        <w:t>”:</w:t>
       </w:r>
     </w:p>
     <w:p>
@@ -426,10 +452,10 @@
         <w:tblLook w:val="04A0" w:firstRow="1" w:lastRow="0" w:firstColumn="1" w:lastColumn="0" w:noHBand="0" w:noVBand="1"/>
       </w:tblPr>
       <w:tblGrid>
-        <w:gridCol w:w="1911"/>
-        <w:gridCol w:w="715"/>
-        <w:gridCol w:w="3922"/>
-        <w:gridCol w:w="2468"/>
+        <w:gridCol w:w="1633"/>
+        <w:gridCol w:w="761"/>
+        <w:gridCol w:w="4075"/>
+        <w:gridCol w:w="2547"/>
       </w:tblGrid>
       <w:tr>
         <w:trPr>
@@ -1030,11 +1056,8 @@
           </w:tcPr>
           <w:p>
             <w:pPr>
-              <w:spacing w:after="0" w:line="240" w:lineRule="auto"/>
               <w:rPr>
                 <w:rFonts w:ascii="Arial" w:eastAsia="Times New Roman" w:hAnsi="Arial" w:cs="Arial"/>
-                <w:kern w:val="0"/>
-                <w14:ligatures w14:val="none"/>
               </w:rPr>
             </w:pPr>
           </w:p>
@@ -1079,16 +1102,14 @@
                 </w:tcPr>
                 <w:p>
                   <w:pPr>
-                    <w:spacing w:before="120" w:after="0" w:line="240" w:lineRule="auto"/>
+                    <w:spacing w:before="120"/>
                     <w:jc w:val="both"/>
                     <w:rPr>
                       <w:rFonts w:ascii="Arial" w:eastAsia="Times New Roman" w:hAnsi="Arial" w:cs="Arial"/>
                       <w:b/>
                       <w:bCs/>
-                      <w:kern w:val="0"/>
                       <w:sz w:val="20"/>
                       <w:szCs w:val="20"/>
-                      <w14:ligatures w14:val="none"/>
                     </w:rPr>
                   </w:pPr>
                   <w:r>
@@ -1097,10 +1118,8 @@
                       <w:b/>
                       <w:bCs/>
                       <w:color w:val="000000"/>
-                      <w:kern w:val="0"/>
                       <w:sz w:val="20"/>
                       <w:szCs w:val="20"/>
-                      <w14:ligatures w14:val="none"/>
                     </w:rPr>
                     <w:t>STT</w:t>
                   </w:r>
@@ -1126,16 +1145,14 @@
                 </w:tcPr>
                 <w:p>
                   <w:pPr>
-                    <w:spacing w:before="120" w:after="0" w:line="240" w:lineRule="auto"/>
+                    <w:spacing w:before="120"/>
                     <w:jc w:val="center"/>
                     <w:rPr>
                       <w:rFonts w:ascii="Arial" w:eastAsia="Times New Roman" w:hAnsi="Arial" w:cs="Arial"/>
                       <w:b/>
                       <w:bCs/>
-                      <w:kern w:val="0"/>
                       <w:sz w:val="20"/>
                       <w:szCs w:val="20"/>
-                      <w14:ligatures w14:val="none"/>
                     </w:rPr>
                   </w:pPr>
                   <w:r>
@@ -1144,10 +1161,8 @@
                       <w:b/>
                       <w:bCs/>
                       <w:color w:val="000000"/>
-                      <w:kern w:val="0"/>
                       <w:sz w:val="20"/>
                       <w:szCs w:val="20"/>
-                      <w14:ligatures w14:val="none"/>
                     </w:rPr>
                     <w:t>Thực hiện bởi</w:t>
                   </w:r>
@@ -1173,17 +1188,15 @@
                 </w:tcPr>
                 <w:p>
                   <w:pPr>
-                    <w:spacing w:before="120" w:after="0" w:line="240" w:lineRule="auto"/>
+                    <w:spacing w:before="120"/>
                     <w:ind w:left="547"/>
                     <w:jc w:val="center"/>
                     <w:rPr>
                       <w:rFonts w:ascii="Arial" w:eastAsia="Times New Roman" w:hAnsi="Arial" w:cs="Arial"/>
                       <w:b/>
                       <w:bCs/>
-                      <w:kern w:val="0"/>
                       <w:sz w:val="20"/>
                       <w:szCs w:val="20"/>
-                      <w14:ligatures w14:val="none"/>
                     </w:rPr>
                   </w:pPr>
                   <w:r>
@@ -1192,10 +1205,8 @@
                       <w:b/>
                       <w:bCs/>
                       <w:color w:val="000000"/>
-                      <w:kern w:val="0"/>
                       <w:sz w:val="20"/>
                       <w:szCs w:val="20"/>
-                      <w14:ligatures w14:val="none"/>
                     </w:rPr>
                     <w:t>Hành động</w:t>
                   </w:r>
@@ -1222,22 +1233,24 @@
                 </w:tcPr>
                 <w:p>
                   <w:pPr>
-                    <w:numPr>
-                      <w:ilvl w:val="0"/>
-                      <w:numId w:val="10"/>
-                    </w:numPr>
-                    <w:spacing w:before="100" w:beforeAutospacing="1" w:after="100" w:afterAutospacing="1" w:line="240" w:lineRule="auto"/>
-                    <w:ind w:left="360"/>
+                    <w:spacing w:before="100" w:beforeAutospacing="1" w:after="100" w:afterAutospacing="1"/>
                     <w:textAlignment w:val="baseline"/>
                     <w:rPr>
                       <w:rFonts w:ascii="Arial" w:eastAsia="Times New Roman" w:hAnsi="Arial" w:cs="Arial"/>
                       <w:color w:val="000000"/>
-                      <w:kern w:val="0"/>
                       <w:sz w:val="19"/>
                       <w:szCs w:val="19"/>
-                      <w14:ligatures w14:val="none"/>
                     </w:rPr>
                   </w:pPr>
+                  <w:r>
+                    <w:rPr>
+                      <w:rFonts w:ascii="Arial" w:eastAsia="Times New Roman" w:hAnsi="Arial" w:cs="Arial"/>
+                      <w:color w:val="000000"/>
+                      <w:sz w:val="19"/>
+                      <w:szCs w:val="19"/>
+                    </w:rPr>
+                    <w:t>1.</w:t>
+                  </w:r>
                 </w:p>
               </w:tc>
               <w:tc>
@@ -1258,24 +1271,20 @@
                 </w:tcPr>
                 <w:p>
                   <w:pPr>
-                    <w:spacing w:after="40" w:line="240" w:lineRule="auto"/>
+                    <w:spacing w:after="40"/>
                     <w:ind w:left="105"/>
                     <w:rPr>
                       <w:rFonts w:ascii="Arial" w:eastAsia="Times New Roman" w:hAnsi="Arial" w:cs="Arial"/>
-                      <w:kern w:val="0"/>
                       <w:sz w:val="22"/>
                       <w:szCs w:val="22"/>
-                      <w14:ligatures w14:val="none"/>
                     </w:rPr>
                   </w:pPr>
                   <w:r>
                     <w:rPr>
                       <w:rFonts w:ascii="Arial" w:eastAsia="Times New Roman" w:hAnsi="Arial" w:cs="Arial"/>
                       <w:color w:val="000000"/>
-                      <w:kern w:val="0"/>
                       <w:sz w:val="22"/>
                       <w:szCs w:val="22"/>
-                      <w14:ligatures w14:val="none"/>
                     </w:rPr>
                     <w:t>Bộ phận đặt hàng quốc tế</w:t>
                   </w:r>
@@ -1299,14 +1308,12 @@
                 </w:tcPr>
                 <w:p>
                   <w:pPr>
-                    <w:spacing w:after="40" w:line="240" w:lineRule="auto"/>
+                    <w:spacing w:after="40"/>
                     <w:ind w:left="100"/>
                     <w:rPr>
                       <w:rFonts w:ascii="Arial" w:eastAsia="Times New Roman" w:hAnsi="Arial" w:cs="Arial"/>
-                      <w:kern w:val="0"/>
                       <w:sz w:val="22"/>
                       <w:szCs w:val="22"/>
-                      <w14:ligatures w14:val="none"/>
                     </w:rPr>
                   </w:pPr>
                   <w:r>
@@ -1315,12 +1322,15 @@
                       <w:sz w:val="22"/>
                       <w:szCs w:val="22"/>
                     </w:rPr>
-                    <w:t>Chọn sản phẩm</w:t>
+                    <w:t>Chọn một danh sách đặt hàng ( trong nhiều danh sách mà bộ phận bán hàng yêu cầu nhập )</w:t>
                   </w:r>
                 </w:p>
               </w:tc>
             </w:tr>
             <w:tr>
+              <w:trPr>
+                <w:trHeight w:val="656"/>
+              </w:trPr>
               <w:tc>
                 <w:tcPr>
                   <w:tcW w:w="733" w:type="dxa"/>
@@ -1349,10 +1359,8 @@
                     <w:rPr>
                       <w:rFonts w:ascii="Arial" w:eastAsia="Times New Roman" w:hAnsi="Arial" w:cs="Arial"/>
                       <w:color w:val="000000"/>
-                      <w:kern w:val="0"/>
                       <w:sz w:val="19"/>
                       <w:szCs w:val="19"/>
-                      <w14:ligatures w14:val="none"/>
                     </w:rPr>
                   </w:pPr>
                 </w:p>
@@ -1375,24 +1383,20 @@
                 </w:tcPr>
                 <w:p>
                   <w:pPr>
-                    <w:spacing w:after="40" w:line="240" w:lineRule="auto"/>
+                    <w:spacing w:after="40"/>
                     <w:ind w:left="105"/>
                     <w:rPr>
                       <w:rFonts w:ascii="Arial" w:eastAsia="Times New Roman" w:hAnsi="Arial" w:cs="Arial"/>
-                      <w:kern w:val="0"/>
                       <w:sz w:val="22"/>
                       <w:szCs w:val="22"/>
-                      <w14:ligatures w14:val="none"/>
                     </w:rPr>
                   </w:pPr>
                   <w:r>
                     <w:rPr>
                       <w:rFonts w:ascii="Arial" w:eastAsia="Times New Roman" w:hAnsi="Arial" w:cs="Arial"/>
                       <w:color w:val="000000"/>
-                      <w:kern w:val="0"/>
                       <w:sz w:val="22"/>
                       <w:szCs w:val="22"/>
-                      <w14:ligatures w14:val="none"/>
                     </w:rPr>
                     <w:t>Hệ thống</w:t>
                   </w:r>
@@ -1416,14 +1420,12 @@
                 </w:tcPr>
                 <w:p>
                   <w:pPr>
-                    <w:spacing w:after="40" w:line="240" w:lineRule="auto"/>
+                    <w:spacing w:after="40"/>
                     <w:ind w:left="100"/>
                     <w:rPr>
                       <w:rFonts w:ascii="Arial" w:eastAsia="Times New Roman" w:hAnsi="Arial" w:cs="Arial"/>
-                      <w:kern w:val="0"/>
                       <w:sz w:val="22"/>
                       <w:szCs w:val="22"/>
-                      <w14:ligatures w14:val="none"/>
                     </w:rPr>
                   </w:pPr>
                   <w:r>
@@ -1432,7 +1434,229 @@
                       <w:sz w:val="22"/>
                       <w:szCs w:val="22"/>
                     </w:rPr>
-                    <w:t>Hiện ra form đăng kí nhập hàng</w:t>
+                    <w:t xml:space="preserve">Hiện ra form </w:t>
+                  </w:r>
+                  <w:r>
+                    <w:rPr>
+                      <w:rFonts w:ascii="Arial" w:hAnsi="Arial" w:cs="Arial"/>
+                      <w:sz w:val="22"/>
+                      <w:szCs w:val="22"/>
+                    </w:rPr>
+                    <w:t>xử lí đặt hàng</w:t>
+                  </w:r>
+                </w:p>
+              </w:tc>
+            </w:tr>
+            <w:tr>
+              <w:tc>
+                <w:tcPr>
+                  <w:tcW w:w="733" w:type="dxa"/>
+                  <w:tcBorders>
+                    <w:top w:val="single" w:sz="4" w:space="0" w:color="000000"/>
+                    <w:left w:val="single" w:sz="4" w:space="0" w:color="000000"/>
+                    <w:bottom w:val="single" w:sz="4" w:space="0" w:color="000000"/>
+                    <w:right w:val="single" w:sz="4" w:space="0" w:color="000000"/>
+                  </w:tcBorders>
+                  <w:tcMar>
+                    <w:top w:w="0" w:type="dxa"/>
+                    <w:left w:w="115" w:type="dxa"/>
+                    <w:bottom w:w="0" w:type="dxa"/>
+                    <w:right w:w="115" w:type="dxa"/>
+                  </w:tcMar>
+                </w:tcPr>
+                <w:p>
+                  <w:pPr>
+                    <w:numPr>
+                      <w:ilvl w:val="0"/>
+                      <w:numId w:val="11"/>
+                    </w:numPr>
+                    <w:spacing w:before="100" w:beforeAutospacing="1" w:after="100" w:afterAutospacing="1" w:line="240" w:lineRule="auto"/>
+                    <w:textAlignment w:val="baseline"/>
+                    <w:rPr>
+                      <w:rFonts w:ascii="Arial" w:eastAsia="Times New Roman" w:hAnsi="Arial" w:cs="Arial"/>
+                      <w:color w:val="000000"/>
+                      <w:sz w:val="19"/>
+                      <w:szCs w:val="19"/>
+                    </w:rPr>
+                  </w:pPr>
+                </w:p>
+              </w:tc>
+              <w:tc>
+                <w:tcPr>
+                  <w:tcW w:w="1710" w:type="dxa"/>
+                  <w:tcBorders>
+                    <w:top w:val="single" w:sz="4" w:space="0" w:color="000000"/>
+                    <w:left w:val="single" w:sz="4" w:space="0" w:color="000000"/>
+                    <w:bottom w:val="single" w:sz="4" w:space="0" w:color="000000"/>
+                  </w:tcBorders>
+                  <w:tcMar>
+                    <w:top w:w="0" w:type="dxa"/>
+                    <w:left w:w="115" w:type="dxa"/>
+                    <w:bottom w:w="0" w:type="dxa"/>
+                    <w:right w:w="115" w:type="dxa"/>
+                  </w:tcMar>
+                </w:tcPr>
+                <w:p>
+                  <w:pPr>
+                    <w:spacing w:after="40"/>
+                    <w:ind w:left="105"/>
+                    <w:rPr>
+                      <w:rFonts w:ascii="Arial" w:eastAsia="Times New Roman" w:hAnsi="Arial" w:cs="Arial"/>
+                      <w:color w:val="000000"/>
+                      <w:sz w:val="22"/>
+                      <w:szCs w:val="22"/>
+                    </w:rPr>
+                  </w:pPr>
+                  <w:r>
+                    <w:rPr>
+                      <w:rFonts w:ascii="Arial" w:eastAsia="Times New Roman" w:hAnsi="Arial" w:cs="Arial"/>
+                      <w:color w:val="000000"/>
+                      <w:sz w:val="22"/>
+                      <w:szCs w:val="22"/>
+                    </w:rPr>
+                    <w:t>Bộ phận đặt hàng quốc tế</w:t>
+                  </w:r>
+                </w:p>
+              </w:tc>
+              <w:tc>
+                <w:tcPr>
+                  <w:tcW w:w="4307" w:type="dxa"/>
+                  <w:tcBorders>
+                    <w:top w:val="single" w:sz="4" w:space="0" w:color="000000"/>
+                    <w:bottom w:val="single" w:sz="4" w:space="0" w:color="000000"/>
+                    <w:right w:val="single" w:sz="4" w:space="0" w:color="000000"/>
+                  </w:tcBorders>
+                  <w:tcMar>
+                    <w:top w:w="0" w:type="dxa"/>
+                    <w:left w:w="115" w:type="dxa"/>
+                    <w:bottom w:w="0" w:type="dxa"/>
+                    <w:right w:w="115" w:type="dxa"/>
+                  </w:tcMar>
+                </w:tcPr>
+                <w:p>
+                  <w:pPr>
+                    <w:spacing w:after="40"/>
+                    <w:ind w:left="100"/>
+                    <w:rPr>
+                      <w:rFonts w:ascii="Arial" w:hAnsi="Arial" w:cs="Arial"/>
+                      <w:sz w:val="22"/>
+                      <w:szCs w:val="22"/>
+                    </w:rPr>
+                  </w:pPr>
+                  <w:r>
+                    <w:rPr>
+                      <w:rFonts w:ascii="Arial" w:hAnsi="Arial" w:cs="Arial"/>
+                      <w:sz w:val="22"/>
+                      <w:szCs w:val="22"/>
+                    </w:rPr>
+                    <w:t>Chọn mặt hàng để nhập</w:t>
+                  </w:r>
+                </w:p>
+              </w:tc>
+            </w:tr>
+            <w:tr>
+              <w:tc>
+                <w:tcPr>
+                  <w:tcW w:w="733" w:type="dxa"/>
+                  <w:tcBorders>
+                    <w:top w:val="single" w:sz="4" w:space="0" w:color="000000"/>
+                    <w:left w:val="single" w:sz="4" w:space="0" w:color="000000"/>
+                    <w:bottom w:val="single" w:sz="4" w:space="0" w:color="000000"/>
+                    <w:right w:val="single" w:sz="4" w:space="0" w:color="000000"/>
+                  </w:tcBorders>
+                  <w:tcMar>
+                    <w:top w:w="0" w:type="dxa"/>
+                    <w:left w:w="115" w:type="dxa"/>
+                    <w:bottom w:w="0" w:type="dxa"/>
+                    <w:right w:w="115" w:type="dxa"/>
+                  </w:tcMar>
+                </w:tcPr>
+                <w:p>
+                  <w:pPr>
+                    <w:numPr>
+                      <w:ilvl w:val="0"/>
+                      <w:numId w:val="11"/>
+                    </w:numPr>
+                    <w:spacing w:before="100" w:beforeAutospacing="1" w:after="100" w:afterAutospacing="1" w:line="240" w:lineRule="auto"/>
+                    <w:textAlignment w:val="baseline"/>
+                    <w:rPr>
+                      <w:rFonts w:ascii="Arial" w:eastAsia="Times New Roman" w:hAnsi="Arial" w:cs="Arial"/>
+                      <w:color w:val="000000"/>
+                      <w:sz w:val="19"/>
+                      <w:szCs w:val="19"/>
+                    </w:rPr>
+                  </w:pPr>
+                </w:p>
+              </w:tc>
+              <w:tc>
+                <w:tcPr>
+                  <w:tcW w:w="1710" w:type="dxa"/>
+                  <w:tcBorders>
+                    <w:top w:val="single" w:sz="4" w:space="0" w:color="000000"/>
+                    <w:left w:val="single" w:sz="4" w:space="0" w:color="000000"/>
+                    <w:bottom w:val="single" w:sz="4" w:space="0" w:color="000000"/>
+                  </w:tcBorders>
+                  <w:tcMar>
+                    <w:top w:w="0" w:type="dxa"/>
+                    <w:left w:w="115" w:type="dxa"/>
+                    <w:bottom w:w="0" w:type="dxa"/>
+                    <w:right w:w="115" w:type="dxa"/>
+                  </w:tcMar>
+                </w:tcPr>
+                <w:p>
+                  <w:pPr>
+                    <w:spacing w:after="40"/>
+                    <w:ind w:left="105"/>
+                    <w:rPr>
+                      <w:rFonts w:ascii="Arial" w:eastAsia="Times New Roman" w:hAnsi="Arial" w:cs="Arial"/>
+                      <w:color w:val="000000"/>
+                      <w:sz w:val="22"/>
+                      <w:szCs w:val="22"/>
+                    </w:rPr>
+                  </w:pPr>
+                  <w:r>
+                    <w:rPr>
+                      <w:rFonts w:ascii="Arial" w:eastAsia="Times New Roman" w:hAnsi="Arial" w:cs="Arial"/>
+                      <w:color w:val="000000"/>
+                      <w:sz w:val="22"/>
+                      <w:szCs w:val="22"/>
+                    </w:rPr>
+                    <w:t>Hệ thống</w:t>
+                  </w:r>
+                </w:p>
+              </w:tc>
+              <w:tc>
+                <w:tcPr>
+                  <w:tcW w:w="4307" w:type="dxa"/>
+                  <w:tcBorders>
+                    <w:top w:val="single" w:sz="4" w:space="0" w:color="000000"/>
+                    <w:bottom w:val="single" w:sz="4" w:space="0" w:color="000000"/>
+                    <w:right w:val="single" w:sz="4" w:space="0" w:color="000000"/>
+                  </w:tcBorders>
+                  <w:tcMar>
+                    <w:top w:w="0" w:type="dxa"/>
+                    <w:left w:w="115" w:type="dxa"/>
+                    <w:bottom w:w="0" w:type="dxa"/>
+                    <w:right w:w="115" w:type="dxa"/>
+                  </w:tcMar>
+                </w:tcPr>
+                <w:p>
+                  <w:pPr>
+                    <w:spacing w:after="40"/>
+                    <w:ind w:left="100"/>
+                    <w:rPr>
+                      <w:rFonts w:ascii="Arial" w:hAnsi="Arial" w:cs="Arial"/>
+                      <w:sz w:val="22"/>
+                      <w:szCs w:val="22"/>
+                    </w:rPr>
+                  </w:pPr>
+                  <w:r>
+                    <w:rPr>
+                      <w:rFonts w:ascii="Arial" w:hAnsi="Arial" w:cs="Arial"/>
+                      <w:sz w:val="22"/>
+                      <w:szCs w:val="22"/>
+                    </w:rPr>
+                    <w:t>Hiện ra các Site có sẵn mặt hàng vừa chọn</w:t>
                   </w:r>
                 </w:p>
               </w:tc>
@@ -1457,21 +1681,24 @@
                 </w:tcPr>
                 <w:p>
                   <w:pPr>
-                    <w:numPr>
-                      <w:ilvl w:val="0"/>
-                      <w:numId w:val="12"/>
-                    </w:numPr>
-                    <w:spacing w:before="100" w:beforeAutospacing="1" w:after="100" w:afterAutospacing="1" w:line="240" w:lineRule="auto"/>
+                    <w:spacing w:before="100" w:beforeAutospacing="1" w:after="100" w:afterAutospacing="1"/>
                     <w:textAlignment w:val="baseline"/>
                     <w:rPr>
                       <w:rFonts w:ascii="Arial" w:eastAsia="Times New Roman" w:hAnsi="Arial" w:cs="Arial"/>
                       <w:color w:val="000000"/>
-                      <w:kern w:val="0"/>
                       <w:sz w:val="19"/>
                       <w:szCs w:val="19"/>
-                      <w14:ligatures w14:val="none"/>
                     </w:rPr>
                   </w:pPr>
+                  <w:r>
+                    <w:rPr>
+                      <w:rFonts w:ascii="Arial" w:eastAsia="Times New Roman" w:hAnsi="Arial" w:cs="Arial"/>
+                      <w:color w:val="000000"/>
+                      <w:sz w:val="19"/>
+                      <w:szCs w:val="19"/>
+                    </w:rPr>
+                    <w:t>5.</w:t>
+                  </w:r>
                 </w:p>
               </w:tc>
               <w:tc>
@@ -1492,24 +1719,20 @@
                 </w:tcPr>
                 <w:p>
                   <w:pPr>
-                    <w:spacing w:after="40" w:line="240" w:lineRule="auto"/>
+                    <w:spacing w:after="40"/>
                     <w:ind w:left="105"/>
                     <w:rPr>
                       <w:rFonts w:ascii="Arial" w:eastAsia="Times New Roman" w:hAnsi="Arial" w:cs="Arial"/>
-                      <w:kern w:val="0"/>
                       <w:sz w:val="22"/>
                       <w:szCs w:val="22"/>
-                      <w14:ligatures w14:val="none"/>
                     </w:rPr>
                   </w:pPr>
                   <w:r>
                     <w:rPr>
                       <w:rFonts w:ascii="Arial" w:eastAsia="Times New Roman" w:hAnsi="Arial" w:cs="Arial"/>
                       <w:color w:val="000000"/>
-                      <w:kern w:val="0"/>
                       <w:sz w:val="22"/>
                       <w:szCs w:val="22"/>
-                      <w14:ligatures w14:val="none"/>
                     </w:rPr>
                     <w:t>Bộ phận đặt hàng quốc tế</w:t>
                   </w:r>
@@ -1533,15 +1756,12 @@
                 </w:tcPr>
                 <w:p>
                   <w:pPr>
-                    <w:spacing w:after="40" w:line="240" w:lineRule="auto"/>
+                    <w:spacing w:after="40"/>
                     <w:ind w:left="100"/>
                     <w:rPr>
                       <w:rFonts w:ascii="Arial" w:eastAsia="Times New Roman" w:hAnsi="Arial" w:cs="Arial"/>
-                      <w:kern w:val="0"/>
                       <w:sz w:val="22"/>
                       <w:szCs w:val="22"/>
-                      <w:lang w:val="en-US"/>
-                      <w14:ligatures w14:val="none"/>
                     </w:rPr>
                   </w:pPr>
                   <w:r>
@@ -1550,7 +1770,23 @@
                       <w:sz w:val="22"/>
                       <w:szCs w:val="22"/>
                     </w:rPr>
-                    <w:t>Nhập site</w:t>
+                    <w:t>Chọn</w:t>
+                  </w:r>
+                  <w:r>
+                    <w:rPr>
+                      <w:rFonts w:ascii="Arial" w:hAnsi="Arial" w:cs="Arial"/>
+                      <w:sz w:val="22"/>
+                      <w:szCs w:val="22"/>
+                    </w:rPr>
+                    <w:t xml:space="preserve"> </w:t>
+                  </w:r>
+                  <w:r>
+                    <w:rPr>
+                      <w:rFonts w:ascii="Arial" w:hAnsi="Arial" w:cs="Arial"/>
+                      <w:sz w:val="22"/>
+                      <w:szCs w:val="22"/>
+                    </w:rPr>
+                    <w:t>Site</w:t>
                   </w:r>
                 </w:p>
               </w:tc>
@@ -1578,21 +1814,24 @@
                 </w:tcPr>
                 <w:p>
                   <w:pPr>
-                    <w:numPr>
-                      <w:ilvl w:val="0"/>
-                      <w:numId w:val="13"/>
-                    </w:numPr>
-                    <w:spacing w:before="100" w:beforeAutospacing="1" w:after="100" w:afterAutospacing="1" w:line="240" w:lineRule="auto"/>
+                    <w:spacing w:before="100" w:beforeAutospacing="1" w:after="100" w:afterAutospacing="1"/>
                     <w:textAlignment w:val="baseline"/>
                     <w:rPr>
                       <w:rFonts w:ascii="Arial" w:eastAsia="Times New Roman" w:hAnsi="Arial" w:cs="Arial"/>
                       <w:color w:val="000000"/>
-                      <w:kern w:val="0"/>
-                      <w:sz w:val="19"/>
-                      <w:szCs w:val="19"/>
-                      <w14:ligatures w14:val="none"/>
+                      <w:sz w:val="20"/>
+                      <w:szCs w:val="20"/>
                     </w:rPr>
                   </w:pPr>
+                  <w:r>
+                    <w:rPr>
+                      <w:rFonts w:ascii="Arial" w:eastAsia="Times New Roman" w:hAnsi="Arial" w:cs="Arial"/>
+                      <w:color w:val="000000"/>
+                      <w:sz w:val="20"/>
+                      <w:szCs w:val="20"/>
+                    </w:rPr>
+                    <w:t>6.</w:t>
+                  </w:r>
                 </w:p>
               </w:tc>
               <w:tc>
@@ -1613,24 +1852,20 @@
                 </w:tcPr>
                 <w:p>
                   <w:pPr>
-                    <w:spacing w:after="40" w:line="240" w:lineRule="auto"/>
+                    <w:spacing w:after="40"/>
                     <w:ind w:left="105"/>
                     <w:rPr>
                       <w:rFonts w:ascii="Arial" w:eastAsia="Times New Roman" w:hAnsi="Arial" w:cs="Arial"/>
-                      <w:kern w:val="0"/>
                       <w:sz w:val="22"/>
                       <w:szCs w:val="22"/>
-                      <w14:ligatures w14:val="none"/>
                     </w:rPr>
                   </w:pPr>
                   <w:r>
                     <w:rPr>
                       <w:rFonts w:ascii="Arial" w:eastAsia="Times New Roman" w:hAnsi="Arial" w:cs="Arial"/>
                       <w:color w:val="000000"/>
-                      <w:kern w:val="0"/>
                       <w:sz w:val="22"/>
                       <w:szCs w:val="22"/>
-                      <w14:ligatures w14:val="none"/>
                     </w:rPr>
                     <w:t>Hệ thống</w:t>
                   </w:r>
@@ -1654,7 +1889,7 @@
                 </w:tcPr>
                 <w:p>
                   <w:pPr>
-                    <w:spacing w:after="40" w:line="240" w:lineRule="auto"/>
+                    <w:spacing w:after="40"/>
                     <w:ind w:left="100"/>
                     <w:rPr>
                       <w:rFonts w:ascii="Arial" w:hAnsi="Arial" w:cs="Arial"/>
@@ -1703,21 +1938,24 @@
                 </w:tcPr>
                 <w:p>
                   <w:pPr>
-                    <w:numPr>
-                      <w:ilvl w:val="0"/>
-                      <w:numId w:val="13"/>
-                    </w:numPr>
-                    <w:spacing w:before="100" w:beforeAutospacing="1" w:after="100" w:afterAutospacing="1" w:line="240" w:lineRule="auto"/>
+                    <w:spacing w:before="100" w:beforeAutospacing="1" w:after="100" w:afterAutospacing="1"/>
                     <w:textAlignment w:val="baseline"/>
                     <w:rPr>
                       <w:rFonts w:ascii="Arial" w:eastAsia="Times New Roman" w:hAnsi="Arial" w:cs="Arial"/>
                       <w:color w:val="000000"/>
-                      <w:kern w:val="0"/>
                       <w:sz w:val="19"/>
                       <w:szCs w:val="19"/>
-                      <w14:ligatures w14:val="none"/>
                     </w:rPr>
                   </w:pPr>
+                  <w:r>
+                    <w:rPr>
+                      <w:rFonts w:ascii="Arial" w:eastAsia="Times New Roman" w:hAnsi="Arial" w:cs="Arial"/>
+                      <w:color w:val="000000"/>
+                      <w:sz w:val="19"/>
+                      <w:szCs w:val="19"/>
+                    </w:rPr>
+                    <w:t>7.</w:t>
+                  </w:r>
                 </w:p>
               </w:tc>
               <w:tc>
@@ -1737,25 +1975,21 @@
                 </w:tcPr>
                 <w:p>
                   <w:pPr>
-                    <w:spacing w:after="40" w:line="240" w:lineRule="auto"/>
+                    <w:spacing w:after="40"/>
                     <w:ind w:left="105"/>
                     <w:rPr>
                       <w:rFonts w:ascii="Arial" w:eastAsia="Times New Roman" w:hAnsi="Arial" w:cs="Arial"/>
                       <w:color w:val="000000"/>
-                      <w:kern w:val="0"/>
                       <w:sz w:val="22"/>
                       <w:szCs w:val="22"/>
-                      <w14:ligatures w14:val="none"/>
                     </w:rPr>
                   </w:pPr>
                   <w:r>
                     <w:rPr>
                       <w:rFonts w:ascii="Arial" w:eastAsia="Times New Roman" w:hAnsi="Arial" w:cs="Arial"/>
                       <w:color w:val="000000"/>
-                      <w:kern w:val="0"/>
                       <w:sz w:val="22"/>
                       <w:szCs w:val="22"/>
-                      <w14:ligatures w14:val="none"/>
                     </w:rPr>
                     <w:t>Bộ phận đặt hàng quốc tế</w:t>
                   </w:r>
@@ -1778,7 +2012,7 @@
                 </w:tcPr>
                 <w:p>
                   <w:pPr>
-                    <w:spacing w:after="40" w:line="240" w:lineRule="auto"/>
+                    <w:spacing w:after="40"/>
                     <w:ind w:left="100"/>
                     <w:rPr>
                       <w:rFonts w:ascii="Arial" w:hAnsi="Arial" w:cs="Arial"/>
@@ -1792,7 +2026,7 @@
                       <w:sz w:val="22"/>
                       <w:szCs w:val="22"/>
                     </w:rPr>
-                    <w:t>Nhập số lượng, đơn vị</w:t>
+                    <w:t>Nhập số lượng, đơn vị tương ứng với mặt hàng đó của Site đã chọn</w:t>
                   </w:r>
                 </w:p>
               </w:tc>
@@ -1819,21 +2053,24 @@
                 </w:tcPr>
                 <w:p>
                   <w:pPr>
-                    <w:numPr>
-                      <w:ilvl w:val="0"/>
-                      <w:numId w:val="13"/>
-                    </w:numPr>
-                    <w:spacing w:before="100" w:beforeAutospacing="1" w:after="100" w:afterAutospacing="1" w:line="240" w:lineRule="auto"/>
+                    <w:spacing w:before="100" w:beforeAutospacing="1" w:after="100" w:afterAutospacing="1"/>
                     <w:textAlignment w:val="baseline"/>
                     <w:rPr>
                       <w:rFonts w:ascii="Arial" w:eastAsia="Times New Roman" w:hAnsi="Arial" w:cs="Arial"/>
                       <w:color w:val="000000"/>
-                      <w:kern w:val="0"/>
                       <w:sz w:val="19"/>
                       <w:szCs w:val="19"/>
-                      <w14:ligatures w14:val="none"/>
                     </w:rPr>
                   </w:pPr>
+                  <w:r>
+                    <w:rPr>
+                      <w:rFonts w:ascii="Arial" w:eastAsia="Times New Roman" w:hAnsi="Arial" w:cs="Arial"/>
+                      <w:color w:val="000000"/>
+                      <w:sz w:val="19"/>
+                      <w:szCs w:val="19"/>
+                    </w:rPr>
+                    <w:t>9.</w:t>
+                  </w:r>
                 </w:p>
               </w:tc>
               <w:tc>
@@ -1853,25 +2090,21 @@
                 </w:tcPr>
                 <w:p>
                   <w:pPr>
-                    <w:spacing w:after="40" w:line="240" w:lineRule="auto"/>
+                    <w:spacing w:after="40"/>
                     <w:ind w:left="105"/>
                     <w:rPr>
                       <w:rFonts w:ascii="Arial" w:eastAsia="Times New Roman" w:hAnsi="Arial" w:cs="Arial"/>
                       <w:color w:val="000000"/>
-                      <w:kern w:val="0"/>
                       <w:sz w:val="22"/>
                       <w:szCs w:val="22"/>
-                      <w14:ligatures w14:val="none"/>
                     </w:rPr>
                   </w:pPr>
                   <w:r>
                     <w:rPr>
                       <w:rFonts w:ascii="Arial" w:eastAsia="Times New Roman" w:hAnsi="Arial" w:cs="Arial"/>
                       <w:color w:val="000000"/>
-                      <w:kern w:val="0"/>
                       <w:sz w:val="22"/>
                       <w:szCs w:val="22"/>
-                      <w14:ligatures w14:val="none"/>
                     </w:rPr>
                     <w:t>Hệ thống</w:t>
                   </w:r>
@@ -1894,7 +2127,7 @@
                 </w:tcPr>
                 <w:p>
                   <w:pPr>
-                    <w:spacing w:after="40" w:line="240" w:lineRule="auto"/>
+                    <w:spacing w:after="40"/>
                     <w:ind w:left="100"/>
                     <w:rPr>
                       <w:rFonts w:ascii="Arial" w:hAnsi="Arial" w:cs="Arial"/>
@@ -1908,7 +2141,7 @@
                       <w:sz w:val="22"/>
                       <w:szCs w:val="22"/>
                     </w:rPr>
-                    <w:t>Kiểm tra sự đầy đủ của số lượng</w:t>
+                    <w:t>Kiểm tra sự đầy đủ của số lượng ( thừa, thiếu )</w:t>
                   </w:r>
                 </w:p>
               </w:tc>
@@ -1935,21 +2168,24 @@
                 </w:tcPr>
                 <w:p>
                   <w:pPr>
-                    <w:numPr>
-                      <w:ilvl w:val="0"/>
-                      <w:numId w:val="13"/>
-                    </w:numPr>
-                    <w:spacing w:before="100" w:beforeAutospacing="1" w:after="100" w:afterAutospacing="1" w:line="240" w:lineRule="auto"/>
+                    <w:spacing w:before="100" w:beforeAutospacing="1" w:after="100" w:afterAutospacing="1"/>
                     <w:textAlignment w:val="baseline"/>
                     <w:rPr>
                       <w:rFonts w:ascii="Arial" w:eastAsia="Times New Roman" w:hAnsi="Arial" w:cs="Arial"/>
                       <w:color w:val="000000"/>
-                      <w:kern w:val="0"/>
                       <w:sz w:val="19"/>
                       <w:szCs w:val="19"/>
-                      <w14:ligatures w14:val="none"/>
                     </w:rPr>
                   </w:pPr>
+                  <w:r>
+                    <w:rPr>
+                      <w:rFonts w:ascii="Arial" w:eastAsia="Times New Roman" w:hAnsi="Arial" w:cs="Arial"/>
+                      <w:color w:val="000000"/>
+                      <w:sz w:val="19"/>
+                      <w:szCs w:val="19"/>
+                    </w:rPr>
+                    <w:t>10.</w:t>
+                  </w:r>
                 </w:p>
               </w:tc>
               <w:tc>
@@ -1969,25 +2205,21 @@
                 </w:tcPr>
                 <w:p>
                   <w:pPr>
-                    <w:spacing w:after="40" w:line="240" w:lineRule="auto"/>
+                    <w:spacing w:after="40"/>
                     <w:ind w:left="105"/>
                     <w:rPr>
                       <w:rFonts w:ascii="Arial" w:eastAsia="Times New Roman" w:hAnsi="Arial" w:cs="Arial"/>
                       <w:color w:val="000000"/>
-                      <w:kern w:val="0"/>
                       <w:sz w:val="22"/>
                       <w:szCs w:val="22"/>
-                      <w14:ligatures w14:val="none"/>
                     </w:rPr>
                   </w:pPr>
                   <w:r>
                     <w:rPr>
                       <w:rFonts w:ascii="Arial" w:eastAsia="Times New Roman" w:hAnsi="Arial" w:cs="Arial"/>
                       <w:color w:val="000000"/>
-                      <w:kern w:val="0"/>
                       <w:sz w:val="22"/>
                       <w:szCs w:val="22"/>
-                      <w14:ligatures w14:val="none"/>
                     </w:rPr>
                     <w:t>Bộ phận đặt hàng quốc tế</w:t>
                   </w:r>
@@ -2010,7 +2242,7 @@
                 </w:tcPr>
                 <w:p>
                   <w:pPr>
-                    <w:spacing w:after="40" w:line="240" w:lineRule="auto"/>
+                    <w:spacing w:after="40"/>
                     <w:ind w:left="100"/>
                     <w:rPr>
                       <w:rFonts w:ascii="Arial" w:hAnsi="Arial" w:cs="Arial"/>
@@ -2029,7 +2261,7 @@
                 </w:p>
                 <w:p>
                   <w:pPr>
-                    <w:spacing w:after="40" w:line="240" w:lineRule="auto"/>
+                    <w:spacing w:after="40"/>
                     <w:rPr>
                       <w:rFonts w:ascii="Arial" w:hAnsi="Arial" w:cs="Arial"/>
                       <w:sz w:val="22"/>
@@ -2061,21 +2293,24 @@
                 </w:tcPr>
                 <w:p>
                   <w:pPr>
-                    <w:numPr>
-                      <w:ilvl w:val="0"/>
-                      <w:numId w:val="13"/>
-                    </w:numPr>
-                    <w:spacing w:before="100" w:beforeAutospacing="1" w:after="100" w:afterAutospacing="1" w:line="240" w:lineRule="auto"/>
+                    <w:spacing w:before="100" w:beforeAutospacing="1" w:after="100" w:afterAutospacing="1"/>
                     <w:textAlignment w:val="baseline"/>
                     <w:rPr>
                       <w:rFonts w:ascii="Arial" w:eastAsia="Times New Roman" w:hAnsi="Arial" w:cs="Arial"/>
                       <w:color w:val="000000"/>
-                      <w:kern w:val="0"/>
                       <w:sz w:val="19"/>
                       <w:szCs w:val="19"/>
-                      <w14:ligatures w14:val="none"/>
                     </w:rPr>
                   </w:pPr>
+                  <w:r>
+                    <w:rPr>
+                      <w:rFonts w:ascii="Arial" w:eastAsia="Times New Roman" w:hAnsi="Arial" w:cs="Arial"/>
+                      <w:color w:val="000000"/>
+                      <w:sz w:val="19"/>
+                      <w:szCs w:val="19"/>
+                    </w:rPr>
+                    <w:t>11.</w:t>
+                  </w:r>
                 </w:p>
               </w:tc>
               <w:tc>
@@ -2095,25 +2330,21 @@
                 </w:tcPr>
                 <w:p>
                   <w:pPr>
-                    <w:spacing w:after="40" w:line="240" w:lineRule="auto"/>
+                    <w:spacing w:after="40"/>
                     <w:ind w:left="105"/>
                     <w:rPr>
                       <w:rFonts w:ascii="Arial" w:eastAsia="Times New Roman" w:hAnsi="Arial" w:cs="Arial"/>
                       <w:color w:val="000000"/>
-                      <w:kern w:val="0"/>
                       <w:sz w:val="22"/>
                       <w:szCs w:val="22"/>
-                      <w14:ligatures w14:val="none"/>
                     </w:rPr>
                   </w:pPr>
                   <w:r>
                     <w:rPr>
                       <w:rFonts w:ascii="Arial" w:eastAsia="Times New Roman" w:hAnsi="Arial" w:cs="Arial"/>
                       <w:color w:val="000000"/>
-                      <w:kern w:val="0"/>
                       <w:sz w:val="22"/>
                       <w:szCs w:val="22"/>
-                      <w14:ligatures w14:val="none"/>
                     </w:rPr>
                     <w:t>Hệ thống</w:t>
                   </w:r>
@@ -2136,7 +2367,7 @@
                 </w:tcPr>
                 <w:p>
                   <w:pPr>
-                    <w:spacing w:after="40" w:line="240" w:lineRule="auto"/>
+                    <w:spacing w:after="40"/>
                     <w:ind w:left="100"/>
                     <w:rPr>
                       <w:rFonts w:ascii="Arial" w:hAnsi="Arial" w:cs="Arial"/>
@@ -2177,21 +2408,24 @@
                 </w:tcPr>
                 <w:p>
                   <w:pPr>
-                    <w:numPr>
-                      <w:ilvl w:val="0"/>
-                      <w:numId w:val="13"/>
-                    </w:numPr>
-                    <w:spacing w:before="100" w:beforeAutospacing="1" w:after="100" w:afterAutospacing="1" w:line="240" w:lineRule="auto"/>
+                    <w:spacing w:before="100" w:beforeAutospacing="1" w:after="100" w:afterAutospacing="1"/>
                     <w:textAlignment w:val="baseline"/>
                     <w:rPr>
                       <w:rFonts w:ascii="Arial" w:eastAsia="Times New Roman" w:hAnsi="Arial" w:cs="Arial"/>
                       <w:color w:val="000000"/>
-                      <w:kern w:val="0"/>
                       <w:sz w:val="19"/>
                       <w:szCs w:val="19"/>
-                      <w14:ligatures w14:val="none"/>
                     </w:rPr>
                   </w:pPr>
+                  <w:r>
+                    <w:rPr>
+                      <w:rFonts w:ascii="Arial" w:eastAsia="Times New Roman" w:hAnsi="Arial" w:cs="Arial"/>
+                      <w:color w:val="000000"/>
+                      <w:sz w:val="19"/>
+                      <w:szCs w:val="19"/>
+                    </w:rPr>
+                    <w:t>12.</w:t>
+                  </w:r>
                 </w:p>
               </w:tc>
               <w:tc>
@@ -2211,25 +2445,21 @@
                 </w:tcPr>
                 <w:p>
                   <w:pPr>
-                    <w:spacing w:after="40" w:line="240" w:lineRule="auto"/>
+                    <w:spacing w:after="40"/>
                     <w:ind w:left="105"/>
                     <w:rPr>
                       <w:rFonts w:ascii="Arial" w:eastAsia="Times New Roman" w:hAnsi="Arial" w:cs="Arial"/>
                       <w:color w:val="000000"/>
-                      <w:kern w:val="0"/>
                       <w:sz w:val="22"/>
                       <w:szCs w:val="22"/>
-                      <w14:ligatures w14:val="none"/>
                     </w:rPr>
                   </w:pPr>
                   <w:r>
                     <w:rPr>
                       <w:rFonts w:ascii="Arial" w:eastAsia="Times New Roman" w:hAnsi="Arial" w:cs="Arial"/>
                       <w:color w:val="000000"/>
-                      <w:kern w:val="0"/>
                       <w:sz w:val="22"/>
                       <w:szCs w:val="22"/>
-                      <w14:ligatures w14:val="none"/>
                     </w:rPr>
                     <w:t xml:space="preserve">Hệ thống </w:t>
                   </w:r>
@@ -2252,7 +2482,7 @@
                 </w:tcPr>
                 <w:p>
                   <w:pPr>
-                    <w:spacing w:after="40" w:line="240" w:lineRule="auto"/>
+                    <w:spacing w:after="40"/>
                     <w:ind w:left="100"/>
                     <w:rPr>
                       <w:rFonts w:ascii="Arial" w:hAnsi="Arial" w:cs="Arial"/>
@@ -2266,7 +2496,7 @@
                       <w:sz w:val="22"/>
                       <w:szCs w:val="22"/>
                     </w:rPr>
-                    <w:t>Gửi danh sách đăng kí cho Site</w:t>
+                    <w:t>Hiển thị danh sách các mặt hàng đã chọn để đặt và gửi danh sách đăng kí cho các Site được chọn</w:t>
                   </w:r>
                 </w:p>
               </w:tc>
@@ -2538,6 +2768,128 @@
                     <w:bottom w:w="0" w:type="dxa"/>
                     <w:right w:w="115" w:type="dxa"/>
                   </w:tcMar>
+                </w:tcPr>
+                <w:p>
+                  <w:pPr>
+                    <w:spacing w:after="40" w:line="240" w:lineRule="auto"/>
+                    <w:ind w:left="113"/>
+                    <w:rPr>
+                      <w:rFonts w:ascii="Arial" w:hAnsi="Arial" w:cs="Arial"/>
+                      <w:sz w:val="22"/>
+                      <w:szCs w:val="22"/>
+                      <w:lang w:val="en-US"/>
+                    </w:rPr>
+                  </w:pPr>
+                  <w:r>
+                    <w:rPr>
+                      <w:rFonts w:ascii="Arial" w:hAnsi="Arial" w:cs="Arial"/>
+                      <w:sz w:val="22"/>
+                      <w:szCs w:val="22"/>
+                    </w:rPr>
+                    <w:t>1.</w:t>
+                  </w:r>
+                  <w:r>
+                    <w:rPr>
+                      <w:rFonts w:ascii="Arial" w:hAnsi="Arial" w:cs="Arial"/>
+                      <w:sz w:val="22"/>
+                      <w:szCs w:val="22"/>
+                      <w:lang w:val="en-US"/>
+                    </w:rPr>
+                    <w:t>a</w:t>
+                  </w:r>
+                </w:p>
+              </w:tc>
+              <w:tc>
+                <w:tcPr>
+                  <w:tcW w:w="1487" w:type="dxa"/>
+                  <w:tcBorders>
+                    <w:top w:val="single" w:sz="4" w:space="0" w:color="000000"/>
+                    <w:left w:val="single" w:sz="4" w:space="0" w:color="000000"/>
+                    <w:bottom w:val="single" w:sz="4" w:space="0" w:color="000000"/>
+                  </w:tcBorders>
+                  <w:tcMar>
+                    <w:top w:w="0" w:type="dxa"/>
+                    <w:left w:w="115" w:type="dxa"/>
+                    <w:bottom w:w="0" w:type="dxa"/>
+                    <w:right w:w="115" w:type="dxa"/>
+                  </w:tcMar>
+                </w:tcPr>
+                <w:p>
+                  <w:pPr>
+                    <w:spacing w:after="0" w:line="240" w:lineRule="auto"/>
+                    <w:ind w:left="113"/>
+                    <w:rPr>
+                      <w:rFonts w:ascii="Arial" w:hAnsi="Arial" w:cs="Arial"/>
+                      <w:sz w:val="22"/>
+                      <w:szCs w:val="22"/>
+                    </w:rPr>
+                  </w:pPr>
+                  <w:r>
+                    <w:rPr>
+                      <w:rFonts w:ascii="Arial" w:hAnsi="Arial" w:cs="Arial"/>
+                      <w:sz w:val="22"/>
+                      <w:szCs w:val="22"/>
+                    </w:rPr>
+                    <w:t xml:space="preserve">Hệ thống </w:t>
+                  </w:r>
+                </w:p>
+              </w:tc>
+              <w:tc>
+                <w:tcPr>
+                  <w:tcW w:w="4521" w:type="dxa"/>
+                  <w:gridSpan w:val="2"/>
+                  <w:tcBorders>
+                    <w:top w:val="single" w:sz="4" w:space="0" w:color="000000"/>
+                    <w:bottom w:val="single" w:sz="4" w:space="0" w:color="000000"/>
+                    <w:right w:val="single" w:sz="4" w:space="0" w:color="000000"/>
+                  </w:tcBorders>
+                  <w:tcMar>
+                    <w:top w:w="0" w:type="dxa"/>
+                    <w:left w:w="115" w:type="dxa"/>
+                    <w:bottom w:w="0" w:type="dxa"/>
+                    <w:right w:w="115" w:type="dxa"/>
+                  </w:tcMar>
+                </w:tcPr>
+                <w:p>
+                  <w:pPr>
+                    <w:spacing w:after="0" w:line="240" w:lineRule="auto"/>
+                    <w:ind w:left="113"/>
+                    <w:rPr>
+                      <w:rFonts w:ascii="Arial" w:hAnsi="Arial" w:cs="Arial"/>
+                      <w:sz w:val="22"/>
+                      <w:szCs w:val="22"/>
+                    </w:rPr>
+                  </w:pPr>
+                  <w:r>
+                    <w:rPr>
+                      <w:rFonts w:ascii="Arial" w:hAnsi="Arial" w:cs="Arial"/>
+                      <w:sz w:val="22"/>
+                      <w:szCs w:val="22"/>
+                    </w:rPr>
+                    <w:t>Quay lại cửa sổ ban đầu nếu bấm Hủy nhập hàng</w:t>
+                  </w:r>
+                </w:p>
+              </w:tc>
+            </w:tr>
+            <w:tr>
+              <w:trPr>
+                <w:trHeight w:val="286"/>
+              </w:trPr>
+              <w:tc>
+                <w:tcPr>
+                  <w:tcW w:w="739" w:type="dxa"/>
+                  <w:tcBorders>
+                    <w:top w:val="single" w:sz="4" w:space="0" w:color="000000"/>
+                    <w:left w:val="single" w:sz="4" w:space="0" w:color="000000"/>
+                    <w:bottom w:val="single" w:sz="4" w:space="0" w:color="000000"/>
+                    <w:right w:val="single" w:sz="4" w:space="0" w:color="000000"/>
+                  </w:tcBorders>
+                  <w:tcMar>
+                    <w:top w:w="0" w:type="dxa"/>
+                    <w:left w:w="115" w:type="dxa"/>
+                    <w:bottom w:w="0" w:type="dxa"/>
+                    <w:right w:w="115" w:type="dxa"/>
+                  </w:tcMar>
                   <w:hideMark/>
                 </w:tcPr>
                 <w:p>
@@ -2545,20 +2897,28 @@
                     <w:spacing w:after="40" w:line="240" w:lineRule="auto"/>
                     <w:ind w:left="113"/>
                     <w:rPr>
-                      <w:rFonts w:ascii="Arial" w:eastAsia="Times New Roman" w:hAnsi="Arial" w:cs="Arial"/>
-                      <w:kern w:val="0"/>
-                      <w:sz w:val="22"/>
-                      <w:szCs w:val="22"/>
-                      <w14:ligatures w14:val="none"/>
-                    </w:rPr>
-                  </w:pPr>
-                  <w:r>
-                    <w:rPr>
                       <w:rFonts w:ascii="Arial" w:hAnsi="Arial" w:cs="Arial"/>
                       <w:sz w:val="22"/>
                       <w:szCs w:val="22"/>
-                    </w:rPr>
-                    <w:t>1.a</w:t>
+                      <w:lang w:val="en-US"/>
+                    </w:rPr>
+                  </w:pPr>
+                  <w:r>
+                    <w:rPr>
+                      <w:rFonts w:ascii="Arial" w:hAnsi="Arial" w:cs="Arial"/>
+                      <w:sz w:val="22"/>
+                      <w:szCs w:val="22"/>
+                      <w:lang w:val="en-US"/>
+                    </w:rPr>
+                    <w:t>3</w:t>
+                  </w:r>
+                  <w:r>
+                    <w:rPr>
+                      <w:rFonts w:ascii="Arial" w:hAnsi="Arial" w:cs="Arial"/>
+                      <w:sz w:val="22"/>
+                      <w:szCs w:val="22"/>
+                    </w:rPr>
+                    <w:t>.a</w:t>
                   </w:r>
                 </w:p>
               </w:tc>
@@ -2676,8 +3036,17 @@
                       <w:rFonts w:ascii="Arial" w:hAnsi="Arial" w:cs="Arial"/>
                       <w:sz w:val="22"/>
                       <w:szCs w:val="22"/>
-                    </w:rPr>
-                    <w:t>1.b</w:t>
+                      <w:lang w:val="en-US"/>
+                    </w:rPr>
+                    <w:t>3</w:t>
+                  </w:r>
+                  <w:r>
+                    <w:rPr>
+                      <w:rFonts w:ascii="Arial" w:hAnsi="Arial" w:cs="Arial"/>
+                      <w:sz w:val="22"/>
+                      <w:szCs w:val="22"/>
+                    </w:rPr>
+                    <w:t>.b</w:t>
                   </w:r>
                 </w:p>
               </w:tc>
@@ -2755,116 +3124,6 @@
                       <w:szCs w:val="22"/>
                     </w:rPr>
                     <w:t>Thông báo: tất cả các Site hết hàng (trong khoảng thời gian form nhập hàng hiện lên và chưa nhấn nút “Nhập hàng”)</w:t>
-                  </w:r>
-                </w:p>
-              </w:tc>
-            </w:tr>
-            <w:tr>
-              <w:tc>
-                <w:tcPr>
-                  <w:tcW w:w="739" w:type="dxa"/>
-                  <w:tcBorders>
-                    <w:top w:val="single" w:sz="4" w:space="0" w:color="000000"/>
-                    <w:left w:val="single" w:sz="4" w:space="0" w:color="000000"/>
-                    <w:bottom w:val="single" w:sz="4" w:space="0" w:color="000000"/>
-                    <w:right w:val="single" w:sz="4" w:space="0" w:color="000000"/>
-                  </w:tcBorders>
-                  <w:tcMar>
-                    <w:top w:w="0" w:type="dxa"/>
-                    <w:left w:w="115" w:type="dxa"/>
-                    <w:bottom w:w="0" w:type="dxa"/>
-                    <w:right w:w="115" w:type="dxa"/>
-                  </w:tcMar>
-                </w:tcPr>
-                <w:p>
-                  <w:pPr>
-                    <w:spacing w:after="40" w:line="240" w:lineRule="auto"/>
-                    <w:ind w:left="113"/>
-                    <w:jc w:val="center"/>
-                    <w:rPr>
-                      <w:rFonts w:ascii="Arial" w:hAnsi="Arial" w:cs="Arial"/>
-                      <w:sz w:val="22"/>
-                      <w:szCs w:val="22"/>
-                    </w:rPr>
-                  </w:pPr>
-                  <w:r>
-                    <w:rPr>
-                      <w:rFonts w:ascii="Arial" w:hAnsi="Arial" w:cs="Arial"/>
-                      <w:sz w:val="22"/>
-                      <w:szCs w:val="22"/>
-                    </w:rPr>
-                    <w:t>1.c</w:t>
-                  </w:r>
-                </w:p>
-              </w:tc>
-              <w:tc>
-                <w:tcPr>
-                  <w:tcW w:w="1487" w:type="dxa"/>
-                  <w:tcBorders>
-                    <w:top w:val="single" w:sz="4" w:space="0" w:color="000000"/>
-                    <w:left w:val="single" w:sz="4" w:space="0" w:color="000000"/>
-                    <w:bottom w:val="single" w:sz="4" w:space="0" w:color="000000"/>
-                  </w:tcBorders>
-                  <w:tcMar>
-                    <w:top w:w="0" w:type="dxa"/>
-                    <w:left w:w="115" w:type="dxa"/>
-                    <w:bottom w:w="0" w:type="dxa"/>
-                    <w:right w:w="115" w:type="dxa"/>
-                  </w:tcMar>
-                </w:tcPr>
-                <w:p>
-                  <w:pPr>
-                    <w:spacing w:after="0" w:line="240" w:lineRule="auto"/>
-                    <w:ind w:left="113"/>
-                    <w:rPr>
-                      <w:rFonts w:ascii="Arial" w:hAnsi="Arial" w:cs="Arial"/>
-                      <w:sz w:val="22"/>
-                      <w:szCs w:val="22"/>
-                    </w:rPr>
-                  </w:pPr>
-                  <w:r>
-                    <w:rPr>
-                      <w:rFonts w:ascii="Arial" w:hAnsi="Arial" w:cs="Arial"/>
-                      <w:sz w:val="22"/>
-                      <w:szCs w:val="22"/>
-                    </w:rPr>
-                    <w:t xml:space="preserve">Hệ thống </w:t>
-                  </w:r>
-                </w:p>
-              </w:tc>
-              <w:tc>
-                <w:tcPr>
-                  <w:tcW w:w="4521" w:type="dxa"/>
-                  <w:gridSpan w:val="2"/>
-                  <w:tcBorders>
-                    <w:top w:val="single" w:sz="4" w:space="0" w:color="000000"/>
-                    <w:bottom w:val="single" w:sz="4" w:space="0" w:color="000000"/>
-                    <w:right w:val="single" w:sz="4" w:space="0" w:color="000000"/>
-                  </w:tcBorders>
-                  <w:tcMar>
-                    <w:top w:w="0" w:type="dxa"/>
-                    <w:left w:w="115" w:type="dxa"/>
-                    <w:bottom w:w="0" w:type="dxa"/>
-                    <w:right w:w="115" w:type="dxa"/>
-                  </w:tcMar>
-                </w:tcPr>
-                <w:p>
-                  <w:pPr>
-                    <w:spacing w:after="0" w:line="240" w:lineRule="auto"/>
-                    <w:ind w:left="113"/>
-                    <w:rPr>
-                      <w:rFonts w:ascii="Arial" w:hAnsi="Arial" w:cs="Arial"/>
-                      <w:sz w:val="22"/>
-                      <w:szCs w:val="22"/>
-                    </w:rPr>
-                  </w:pPr>
-                  <w:r>
-                    <w:rPr>
-                      <w:rFonts w:ascii="Arial" w:hAnsi="Arial" w:cs="Arial"/>
-                      <w:sz w:val="22"/>
-                      <w:szCs w:val="22"/>
-                    </w:rPr>
-                    <w:t>Quay lại cửa sổ ban đầu nếu bấm Hủy nhập hàng</w:t>
                   </w:r>
                 </w:p>
               </w:tc>
@@ -2906,7 +3165,15 @@
                       <w:sz w:val="22"/>
                       <w:szCs w:val="22"/>
                     </w:rPr>
-                    <w:t>3.a</w:t>
+                    <w:t>3.</w:t>
+                  </w:r>
+                  <w:r>
+                    <w:rPr>
+                      <w:rFonts w:ascii="Arial" w:hAnsi="Arial" w:cs="Arial"/>
+                      <w:sz w:val="22"/>
+                      <w:szCs w:val="22"/>
+                    </w:rPr>
+                    <w:t>c</w:t>
                   </w:r>
                 </w:p>
               </w:tc>
@@ -3025,7 +3292,15 @@
                       <w:sz w:val="22"/>
                       <w:szCs w:val="22"/>
                     </w:rPr>
-                    <w:t>3.b</w:t>
+                    <w:t>5</w:t>
+                  </w:r>
+                  <w:r>
+                    <w:rPr>
+                      <w:rFonts w:ascii="Arial" w:hAnsi="Arial" w:cs="Arial"/>
+                      <w:sz w:val="22"/>
+                      <w:szCs w:val="22"/>
+                    </w:rPr>
+                    <w:t>.b</w:t>
                   </w:r>
                 </w:p>
               </w:tc>
@@ -3144,7 +3419,15 @@
                       <w:sz w:val="22"/>
                       <w:szCs w:val="22"/>
                     </w:rPr>
-                    <w:t xml:space="preserve">3.c </w:t>
+                    <w:t>5</w:t>
+                  </w:r>
+                  <w:r>
+                    <w:rPr>
+                      <w:rFonts w:ascii="Arial" w:hAnsi="Arial" w:cs="Arial"/>
+                      <w:sz w:val="22"/>
+                      <w:szCs w:val="22"/>
+                    </w:rPr>
+                    <w:t xml:space="preserve">.c </w:t>
                   </w:r>
                 </w:p>
               </w:tc>
@@ -3222,6 +3505,62 @@
                       <w:szCs w:val="22"/>
                     </w:rPr>
                     <w:t>Thông báo: quantity không hợp lệ</w:t>
+                  </w:r>
+                  <w:r>
+                    <w:rPr>
+                      <w:rFonts w:ascii="Arial" w:hAnsi="Arial" w:cs="Arial"/>
+                      <w:sz w:val="22"/>
+                      <w:szCs w:val="22"/>
+                    </w:rPr>
+                    <w:t xml:space="preserve"> ( </w:t>
+                  </w:r>
+                  <w:r>
+                    <w:rPr>
+                      <w:rFonts w:ascii="Arial" w:hAnsi="Arial" w:cs="Arial"/>
+                      <w:sz w:val="22"/>
+                      <w:szCs w:val="22"/>
+                    </w:rPr>
+                    <w:t xml:space="preserve">một </w:t>
+                  </w:r>
+                  <w:r>
+                    <w:rPr>
+                      <w:rFonts w:ascii="Arial" w:hAnsi="Arial" w:cs="Arial"/>
+                      <w:sz w:val="22"/>
+                      <w:szCs w:val="22"/>
+                    </w:rPr>
+                    <w:t>site không</w:t>
+                  </w:r>
+                  <w:r>
+                    <w:rPr>
+                      <w:rFonts w:ascii="Arial" w:hAnsi="Arial" w:cs="Arial"/>
+                      <w:sz w:val="22"/>
+                      <w:szCs w:val="22"/>
+                    </w:rPr>
+                    <w:t xml:space="preserve"> cung cấp đủ số lượng cần nhập hoặc tổng số </w:t>
+                  </w:r>
+                  <w:r>
+                    <w:rPr>
+                      <w:rFonts w:ascii="Arial" w:hAnsi="Arial" w:cs="Arial"/>
+                      <w:sz w:val="22"/>
+                      <w:szCs w:val="22"/>
+                    </w:rPr>
+                    <w:t>lượng của</w:t>
+                  </w:r>
+                  <w:r>
+                    <w:rPr>
+                      <w:rFonts w:ascii="Arial" w:hAnsi="Arial" w:cs="Arial"/>
+                      <w:sz w:val="22"/>
+                      <w:szCs w:val="22"/>
+                    </w:rPr>
+                    <w:t xml:space="preserve"> các Site không đủ số lượng cần nhập </w:t>
+                  </w:r>
+                  <w:r>
+                    <w:rPr>
+                      <w:rFonts w:ascii="Arial" w:hAnsi="Arial" w:cs="Arial"/>
+                      <w:sz w:val="22"/>
+                      <w:szCs w:val="22"/>
+                    </w:rPr>
+                    <w:t>)</w:t>
                   </w:r>
                 </w:p>
               </w:tc>
@@ -3339,7 +3678,15 @@
                 <w:kern w:val="0"/>
                 <w14:ligatures w14:val="none"/>
               </w:rPr>
-              <w:t>đã chọn được cho vào danh sách mặt hàng sẽ được nhập.</w:t>
+              <w:t xml:space="preserve">đã chọn được cho vào danh sách mặt hàng sẽ được </w:t>
+            </w:r>
+            <w:r>
+              <w:rPr>
+                <w:rFonts w:ascii="Arial" w:eastAsia="Times New Roman" w:hAnsi="Arial" w:cs="Arial"/>
+                <w:kern w:val="0"/>
+                <w14:ligatures w14:val="none"/>
+              </w:rPr>
+              <w:t>nhập, các danh sách của mặt hàng cần nhập sẽ hiển thị trong danh sách các danh sách cần nhập</w:t>
             </w:r>
           </w:p>
         </w:tc>
@@ -3530,8 +3877,9 @@
           <w:sz w:val="20"/>
           <w:szCs w:val="20"/>
         </w:rPr>
+        <w:lastRenderedPageBreak/>
         <w:drawing>
-          <wp:inline distT="0" distB="0" distL="0" distR="0" wp14:anchorId="254ECBFA" wp14:editId="1F2A7644">
+          <wp:inline distT="0" distB="0" distL="0" distR="0" wp14:anchorId="254ECBFA" wp14:editId="77B578D9">
             <wp:extent cx="5977669" cy="4564380"/>
             <wp:effectExtent l="0" t="0" r="4445" b="7620"/>
             <wp:docPr id="902174023" name="Hình ảnh 4" descr="Ảnh có chứa văn bản, ảnh chụp màn hình, biểu đồ, số&#10;&#10;Mô tả được tạo tự động"/>
@@ -3575,6 +3923,243 @@
     </w:p>
     <w:p>
       <w:pPr>
+        <w:spacing w:after="0" w:line="240" w:lineRule="auto"/>
+        <w:textAlignment w:val="baseline"/>
+        <w:outlineLvl w:val="0"/>
+        <w:rPr>
+          <w:rFonts w:ascii="Arial" w:hAnsi="Arial" w:cs="Arial"/>
+          <w:sz w:val="20"/>
+          <w:szCs w:val="20"/>
+        </w:rPr>
+      </w:pPr>
+    </w:p>
+    <w:p>
+      <w:pPr>
+        <w:spacing w:after="0" w:line="240" w:lineRule="auto"/>
+        <w:textAlignment w:val="baseline"/>
+        <w:outlineLvl w:val="0"/>
+        <w:rPr>
+          <w:rFonts w:ascii="Arial" w:hAnsi="Arial" w:cs="Arial"/>
+          <w:sz w:val="20"/>
+          <w:szCs w:val="20"/>
+        </w:rPr>
+      </w:pPr>
+    </w:p>
+    <w:p>
+      <w:pPr>
+        <w:pStyle w:val="oancuaDanhsach"/>
+        <w:numPr>
+          <w:ilvl w:val="0"/>
+          <w:numId w:val="40"/>
+        </w:numPr>
+        <w:spacing w:after="0" w:line="240" w:lineRule="auto"/>
+        <w:textAlignment w:val="baseline"/>
+        <w:outlineLvl w:val="0"/>
+        <w:rPr>
+          <w:rFonts w:ascii="Arial" w:eastAsia="Times New Roman" w:hAnsi="Arial" w:cs="Arial"/>
+          <w:b/>
+          <w:bCs/>
+          <w:color w:val="335B8A"/>
+          <w:kern w:val="36"/>
+          <w:sz w:val="40"/>
+          <w:szCs w:val="40"/>
+          <w14:ligatures w14:val="none"/>
+        </w:rPr>
+      </w:pPr>
+      <w:r>
+        <w:rPr>
+          <w:rFonts w:ascii="Arial" w:eastAsia="Times New Roman" w:hAnsi="Arial" w:cs="Arial"/>
+          <w:b/>
+          <w:bCs/>
+          <w:color w:val="335B8A"/>
+          <w:kern w:val="36"/>
+          <w:sz w:val="40"/>
+          <w:szCs w:val="40"/>
+          <w14:ligatures w14:val="none"/>
+        </w:rPr>
+        <w:t xml:space="preserve"> Biểu đồ tuần tự:</w:t>
+      </w:r>
+    </w:p>
+    <w:p>
+      <w:pPr>
+        <w:spacing w:after="0" w:line="240" w:lineRule="auto"/>
+        <w:ind w:left="360"/>
+        <w:textAlignment w:val="baseline"/>
+        <w:outlineLvl w:val="0"/>
+        <w:rPr>
+          <w:rFonts w:ascii="Arial" w:eastAsia="Times New Roman" w:hAnsi="Arial" w:cs="Arial"/>
+          <w:b/>
+          <w:bCs/>
+          <w:color w:val="335B8A"/>
+          <w:kern w:val="36"/>
+          <w:sz w:val="40"/>
+          <w:szCs w:val="40"/>
+          <w14:ligatures w14:val="none"/>
+        </w:rPr>
+      </w:pPr>
+      <w:r>
+        <w:rPr>
+          <w:rFonts w:ascii="Arial" w:eastAsia="Times New Roman" w:hAnsi="Arial" w:cs="Arial"/>
+          <w:b/>
+          <w:bCs/>
+          <w:noProof/>
+          <w:color w:val="335B8A"/>
+          <w:kern w:val="36"/>
+          <w:sz w:val="40"/>
+          <w:szCs w:val="40"/>
+        </w:rPr>
+        <w:lastRenderedPageBreak/>
+        <w:drawing>
+          <wp:inline distT="0" distB="0" distL="0" distR="0" wp14:anchorId="31CAC9FC" wp14:editId="3F854BB0">
+            <wp:extent cx="5731510" cy="5232400"/>
+            <wp:effectExtent l="0" t="0" r="2540" b="6350"/>
+            <wp:docPr id="213384006" name="Hình ảnh 1" descr="Ảnh có chứa văn bản, biểu đồ, Song song, số&#10;&#10;Mô tả được tạo tự động"/>
+            <wp:cNvGraphicFramePr>
+              <a:graphicFrameLocks xmlns:a="http://schemas.openxmlformats.org/drawingml/2006/main" noChangeAspect="1"/>
+            </wp:cNvGraphicFramePr>
+            <a:graphic xmlns:a="http://schemas.openxmlformats.org/drawingml/2006/main">
+              <a:graphicData uri="http://schemas.openxmlformats.org/drawingml/2006/picture">
+                <pic:pic xmlns:pic="http://schemas.openxmlformats.org/drawingml/2006/picture">
+                  <pic:nvPicPr>
+                    <pic:cNvPr id="213384006" name="Hình ảnh 1" descr="Ảnh có chứa văn bản, biểu đồ, Song song, số&#10;&#10;Mô tả được tạo tự động"/>
+                    <pic:cNvPicPr/>
+                  </pic:nvPicPr>
+                  <pic:blipFill>
+                    <a:blip r:embed="rId8" cstate="print">
+                      <a:extLst>
+                        <a:ext uri="{28A0092B-C50C-407E-A947-70E740481C1C}">
+                          <a14:useLocalDpi xmlns:a14="http://schemas.microsoft.com/office/drawing/2010/main" val="0"/>
+                        </a:ext>
+                      </a:extLst>
+                    </a:blip>
+                    <a:stretch>
+                      <a:fillRect/>
+                    </a:stretch>
+                  </pic:blipFill>
+                  <pic:spPr>
+                    <a:xfrm>
+                      <a:off x="0" y="0"/>
+                      <a:ext cx="5731510" cy="5232400"/>
+                    </a:xfrm>
+                    <a:prstGeom prst="rect">
+                      <a:avLst/>
+                    </a:prstGeom>
+                  </pic:spPr>
+                </pic:pic>
+              </a:graphicData>
+            </a:graphic>
+          </wp:inline>
+        </w:drawing>
+      </w:r>
+    </w:p>
+    <w:p>
+      <w:pPr>
+        <w:pStyle w:val="oancuaDanhsach"/>
+        <w:numPr>
+          <w:ilvl w:val="0"/>
+          <w:numId w:val="40"/>
+        </w:numPr>
+        <w:spacing w:after="0" w:line="240" w:lineRule="auto"/>
+        <w:textAlignment w:val="baseline"/>
+        <w:outlineLvl w:val="0"/>
+        <w:rPr>
+          <w:rFonts w:ascii="Arial" w:eastAsia="Times New Roman" w:hAnsi="Arial" w:cs="Arial"/>
+          <w:b/>
+          <w:bCs/>
+          <w:color w:val="335B8A"/>
+          <w:kern w:val="36"/>
+          <w:sz w:val="40"/>
+          <w:szCs w:val="40"/>
+          <w14:ligatures w14:val="none"/>
+        </w:rPr>
+      </w:pPr>
+      <w:r>
+        <w:rPr>
+          <w:rFonts w:ascii="Arial" w:eastAsia="Times New Roman" w:hAnsi="Arial" w:cs="Arial"/>
+          <w:b/>
+          <w:bCs/>
+          <w:color w:val="335B8A"/>
+          <w:kern w:val="36"/>
+          <w:sz w:val="40"/>
+          <w:szCs w:val="40"/>
+          <w14:ligatures w14:val="none"/>
+        </w:rPr>
+        <w:t xml:space="preserve"> Biểu đồ giao tiếp:</w:t>
+      </w:r>
+    </w:p>
+    <w:p>
+      <w:pPr>
+        <w:spacing w:after="0" w:line="240" w:lineRule="auto"/>
+        <w:textAlignment w:val="baseline"/>
+        <w:outlineLvl w:val="0"/>
+        <w:rPr>
+          <w:rFonts w:ascii="Arial" w:eastAsia="Times New Roman" w:hAnsi="Arial" w:cs="Arial"/>
+          <w:b/>
+          <w:bCs/>
+          <w:color w:val="335B8A"/>
+          <w:kern w:val="36"/>
+          <w:sz w:val="40"/>
+          <w:szCs w:val="40"/>
+          <w14:ligatures w14:val="none"/>
+        </w:rPr>
+      </w:pPr>
+      <w:r>
+        <w:rPr>
+          <w:rFonts w:ascii="Arial" w:eastAsia="Times New Roman" w:hAnsi="Arial" w:cs="Arial"/>
+          <w:b/>
+          <w:bCs/>
+          <w:noProof/>
+          <w:color w:val="335B8A"/>
+          <w:kern w:val="36"/>
+          <w:sz w:val="40"/>
+          <w:szCs w:val="40"/>
+        </w:rPr>
+        <w:lastRenderedPageBreak/>
+        <w:drawing>
+          <wp:inline distT="0" distB="0" distL="0" distR="0" wp14:anchorId="6C490B4E" wp14:editId="780555FB">
+            <wp:extent cx="5731510" cy="4129405"/>
+            <wp:effectExtent l="0" t="0" r="2540" b="4445"/>
+            <wp:docPr id="1822965373" name="Hình ảnh 2" descr="Ảnh có chứa biểu đồ, văn bản, Kế hoạch, Bản vẽ kỹ thuật&#10;&#10;Mô tả được tạo tự động"/>
+            <wp:cNvGraphicFramePr>
+              <a:graphicFrameLocks xmlns:a="http://schemas.openxmlformats.org/drawingml/2006/main" noChangeAspect="1"/>
+            </wp:cNvGraphicFramePr>
+            <a:graphic xmlns:a="http://schemas.openxmlformats.org/drawingml/2006/main">
+              <a:graphicData uri="http://schemas.openxmlformats.org/drawingml/2006/picture">
+                <pic:pic xmlns:pic="http://schemas.openxmlformats.org/drawingml/2006/picture">
+                  <pic:nvPicPr>
+                    <pic:cNvPr id="1822965373" name="Hình ảnh 2" descr="Ảnh có chứa biểu đồ, văn bản, Kế hoạch, Bản vẽ kỹ thuật&#10;&#10;Mô tả được tạo tự động"/>
+                    <pic:cNvPicPr/>
+                  </pic:nvPicPr>
+                  <pic:blipFill>
+                    <a:blip r:embed="rId9">
+                      <a:extLst>
+                        <a:ext uri="{28A0092B-C50C-407E-A947-70E740481C1C}">
+                          <a14:useLocalDpi xmlns:a14="http://schemas.microsoft.com/office/drawing/2010/main" val="0"/>
+                        </a:ext>
+                      </a:extLst>
+                    </a:blip>
+                    <a:stretch>
+                      <a:fillRect/>
+                    </a:stretch>
+                  </pic:blipFill>
+                  <pic:spPr>
+                    <a:xfrm>
+                      <a:off x="0" y="0"/>
+                      <a:ext cx="5731510" cy="4129405"/>
+                    </a:xfrm>
+                    <a:prstGeom prst="rect">
+                      <a:avLst/>
+                    </a:prstGeom>
+                  </pic:spPr>
+                </pic:pic>
+              </a:graphicData>
+            </a:graphic>
+          </wp:inline>
+        </w:drawing>
+      </w:r>
+    </w:p>
+    <w:p>
+      <w:pPr>
         <w:tabs>
           <w:tab w:val="left" w:pos="5145"/>
         </w:tabs>
@@ -6649,6 +7234,95 @@
     </w:lvl>
   </w:abstractNum>
   <w:abstractNum w:abstractNumId="27" w15:restartNumberingAfterBreak="0">
+    <w:nsid w:val="5731434B"/>
+    <w:multiLevelType w:val="hybridMultilevel"/>
+    <w:tmpl w:val="E306F830"/>
+    <w:lvl w:ilvl="0" w:tplc="042A000F">
+      <w:start w:val="4"/>
+      <w:numFmt w:val="decimal"/>
+      <w:lvlText w:val="%1."/>
+      <w:lvlJc w:val="left"/>
+      <w:pPr>
+        <w:ind w:left="720" w:hanging="360"/>
+      </w:pPr>
+      <w:rPr>
+        <w:rFonts w:hint="default"/>
+      </w:rPr>
+    </w:lvl>
+    <w:lvl w:ilvl="1" w:tplc="042A0019" w:tentative="1">
+      <w:start w:val="1"/>
+      <w:numFmt w:val="lowerLetter"/>
+      <w:lvlText w:val="%2."/>
+      <w:lvlJc w:val="left"/>
+      <w:pPr>
+        <w:ind w:left="1440" w:hanging="360"/>
+      </w:pPr>
+    </w:lvl>
+    <w:lvl w:ilvl="2" w:tplc="042A001B" w:tentative="1">
+      <w:start w:val="1"/>
+      <w:numFmt w:val="lowerRoman"/>
+      <w:lvlText w:val="%3."/>
+      <w:lvlJc w:val="right"/>
+      <w:pPr>
+        <w:ind w:left="2160" w:hanging="180"/>
+      </w:pPr>
+    </w:lvl>
+    <w:lvl w:ilvl="3" w:tplc="042A000F" w:tentative="1">
+      <w:start w:val="1"/>
+      <w:numFmt w:val="decimal"/>
+      <w:lvlText w:val="%4."/>
+      <w:lvlJc w:val="left"/>
+      <w:pPr>
+        <w:ind w:left="2880" w:hanging="360"/>
+      </w:pPr>
+    </w:lvl>
+    <w:lvl w:ilvl="4" w:tplc="042A0019" w:tentative="1">
+      <w:start w:val="1"/>
+      <w:numFmt w:val="lowerLetter"/>
+      <w:lvlText w:val="%5."/>
+      <w:lvlJc w:val="left"/>
+      <w:pPr>
+        <w:ind w:left="3600" w:hanging="360"/>
+      </w:pPr>
+    </w:lvl>
+    <w:lvl w:ilvl="5" w:tplc="042A001B" w:tentative="1">
+      <w:start w:val="1"/>
+      <w:numFmt w:val="lowerRoman"/>
+      <w:lvlText w:val="%6."/>
+      <w:lvlJc w:val="right"/>
+      <w:pPr>
+        <w:ind w:left="4320" w:hanging="180"/>
+      </w:pPr>
+    </w:lvl>
+    <w:lvl w:ilvl="6" w:tplc="042A000F" w:tentative="1">
+      <w:start w:val="1"/>
+      <w:numFmt w:val="decimal"/>
+      <w:lvlText w:val="%7."/>
+      <w:lvlJc w:val="left"/>
+      <w:pPr>
+        <w:ind w:left="5040" w:hanging="360"/>
+      </w:pPr>
+    </w:lvl>
+    <w:lvl w:ilvl="7" w:tplc="042A0019" w:tentative="1">
+      <w:start w:val="1"/>
+      <w:numFmt w:val="lowerLetter"/>
+      <w:lvlText w:val="%8."/>
+      <w:lvlJc w:val="left"/>
+      <w:pPr>
+        <w:ind w:left="5760" w:hanging="360"/>
+      </w:pPr>
+    </w:lvl>
+    <w:lvl w:ilvl="8" w:tplc="042A001B" w:tentative="1">
+      <w:start w:val="1"/>
+      <w:numFmt w:val="lowerRoman"/>
+      <w:lvlText w:val="%9."/>
+      <w:lvlJc w:val="right"/>
+      <w:pPr>
+        <w:ind w:left="6480" w:hanging="180"/>
+      </w:pPr>
+    </w:lvl>
+  </w:abstractNum>
+  <w:abstractNum w:abstractNumId="28" w15:restartNumberingAfterBreak="0">
     <w:nsid w:val="5B615B15"/>
     <w:multiLevelType w:val="multilevel"/>
     <w:tmpl w:val="21E0DE5E"/>
@@ -6761,7 +7435,7 @@
       </w:pPr>
     </w:lvl>
   </w:abstractNum>
-  <w:abstractNum w:abstractNumId="28" w15:restartNumberingAfterBreak="0">
+  <w:abstractNum w:abstractNumId="29" w15:restartNumberingAfterBreak="0">
     <w:nsid w:val="5D543542"/>
     <w:multiLevelType w:val="multilevel"/>
     <w:tmpl w:val="D7A2230A"/>
@@ -6874,7 +7548,7 @@
       </w:pPr>
     </w:lvl>
   </w:abstractNum>
-  <w:abstractNum w:abstractNumId="29" w15:restartNumberingAfterBreak="0">
+  <w:abstractNum w:abstractNumId="30" w15:restartNumberingAfterBreak="0">
     <w:nsid w:val="61152B2B"/>
     <w:multiLevelType w:val="multilevel"/>
     <w:tmpl w:val="8A9C0E2A"/>
@@ -6987,7 +7661,7 @@
       </w:pPr>
     </w:lvl>
   </w:abstractNum>
-  <w:abstractNum w:abstractNumId="30" w15:restartNumberingAfterBreak="0">
+  <w:abstractNum w:abstractNumId="31" w15:restartNumberingAfterBreak="0">
     <w:nsid w:val="6B613084"/>
     <w:multiLevelType w:val="multilevel"/>
     <w:tmpl w:val="E84AE566"/>
@@ -7100,7 +7774,7 @@
       </w:pPr>
     </w:lvl>
   </w:abstractNum>
-  <w:abstractNum w:abstractNumId="31" w15:restartNumberingAfterBreak="0">
+  <w:abstractNum w:abstractNumId="32" w15:restartNumberingAfterBreak="0">
     <w:nsid w:val="6BB42689"/>
     <w:multiLevelType w:val="multilevel"/>
     <w:tmpl w:val="1AF23CF8"/>
@@ -7249,7 +7923,7 @@
       </w:rPr>
     </w:lvl>
   </w:abstractNum>
-  <w:abstractNum w:abstractNumId="32" w15:restartNumberingAfterBreak="0">
+  <w:abstractNum w:abstractNumId="33" w15:restartNumberingAfterBreak="0">
     <w:nsid w:val="70885DD6"/>
     <w:multiLevelType w:val="multilevel"/>
     <w:tmpl w:val="43569D04"/>
@@ -7362,7 +8036,7 @@
       </w:pPr>
     </w:lvl>
   </w:abstractNum>
-  <w:abstractNum w:abstractNumId="33" w15:restartNumberingAfterBreak="0">
+  <w:abstractNum w:abstractNumId="34" w15:restartNumberingAfterBreak="0">
     <w:nsid w:val="7ABB23AF"/>
     <w:multiLevelType w:val="multilevel"/>
     <w:tmpl w:val="59C41AE2"/>
@@ -7475,7 +8149,7 @@
       </w:pPr>
     </w:lvl>
   </w:abstractNum>
-  <w:abstractNum w:abstractNumId="34" w15:restartNumberingAfterBreak="0">
+  <w:abstractNum w:abstractNumId="35" w15:restartNumberingAfterBreak="0">
     <w:nsid w:val="7B1B1191"/>
     <w:multiLevelType w:val="hybridMultilevel"/>
     <w:tmpl w:val="E61203F0"/>
@@ -7564,7 +8238,7 @@
       </w:pPr>
     </w:lvl>
   </w:abstractNum>
-  <w:abstractNum w:abstractNumId="35" w15:restartNumberingAfterBreak="0">
+  <w:abstractNum w:abstractNumId="36" w15:restartNumberingAfterBreak="0">
     <w:nsid w:val="7BEF6368"/>
     <w:multiLevelType w:val="multilevel"/>
     <w:tmpl w:val="D5C0E824"/>
@@ -7677,7 +8351,7 @@
       </w:pPr>
     </w:lvl>
   </w:abstractNum>
-  <w:abstractNum w:abstractNumId="36" w15:restartNumberingAfterBreak="0">
+  <w:abstractNum w:abstractNumId="37" w15:restartNumberingAfterBreak="0">
     <w:nsid w:val="7D2C5BD0"/>
     <w:multiLevelType w:val="multilevel"/>
     <w:tmpl w:val="32E26D9A"/>
@@ -7795,13 +8469,13 @@
     </w:lvl>
   </w:abstractNum>
   <w:num w:numId="1" w16cid:durableId="1365985924">
-    <w:abstractNumId w:val="34"/>
+    <w:abstractNumId w:val="35"/>
   </w:num>
   <w:num w:numId="2" w16cid:durableId="928082085">
-    <w:abstractNumId w:val="31"/>
+    <w:abstractNumId w:val="32"/>
   </w:num>
   <w:num w:numId="3" w16cid:durableId="562064349">
-    <w:abstractNumId w:val="27"/>
+    <w:abstractNumId w:val="28"/>
   </w:num>
   <w:num w:numId="4" w16cid:durableId="1416247512">
     <w:abstractNumId w:val="22"/>
@@ -7857,10 +8531,10 @@
     </w:lvlOverride>
   </w:num>
   <w:num w:numId="10" w16cid:durableId="1824272132">
-    <w:abstractNumId w:val="36"/>
+    <w:abstractNumId w:val="37"/>
   </w:num>
   <w:num w:numId="11" w16cid:durableId="1150512060">
-    <w:abstractNumId w:val="29"/>
+    <w:abstractNumId w:val="30"/>
     <w:lvlOverride w:ilvl="0">
       <w:lvl w:ilvl="0">
         <w:numFmt w:val="decimal"/>
@@ -7922,7 +8596,7 @@
     </w:lvlOverride>
   </w:num>
   <w:num w:numId="16" w16cid:durableId="2011326518">
-    <w:abstractNumId w:val="33"/>
+    <w:abstractNumId w:val="34"/>
     <w:lvlOverride w:ilvl="0">
       <w:lvl w:ilvl="0">
         <w:numFmt w:val="decimal"/>
@@ -7972,7 +8646,7 @@
     </w:lvlOverride>
   </w:num>
   <w:num w:numId="21" w16cid:durableId="129052872">
-    <w:abstractNumId w:val="30"/>
+    <w:abstractNumId w:val="31"/>
     <w:lvlOverride w:ilvl="0">
       <w:lvl w:ilvl="0">
         <w:numFmt w:val="decimal"/>
@@ -8055,7 +8729,7 @@
     </w:lvlOverride>
   </w:num>
   <w:num w:numId="30" w16cid:durableId="1258515712">
-    <w:abstractNumId w:val="35"/>
+    <w:abstractNumId w:val="36"/>
     <w:lvlOverride w:ilvl="0">
       <w:lvl w:ilvl="0">
         <w:numFmt w:val="decimal"/>
@@ -8083,12 +8757,124 @@
         <w:lvlJc w:val="left"/>
       </w:lvl>
     </w:lvlOverride>
+    <w:lvlOverride w:ilvl="1">
+      <w:lvl w:ilvl="1" w:tentative="1">
+        <w:start w:val="1"/>
+        <w:numFmt w:val="decimal"/>
+        <w:lvlText w:val="%2."/>
+        <w:lvlJc w:val="left"/>
+        <w:pPr>
+          <w:tabs>
+            <w:tab w:val="num" w:pos="1440"/>
+          </w:tabs>
+          <w:ind w:left="1440" w:hanging="360"/>
+        </w:pPr>
+      </w:lvl>
+    </w:lvlOverride>
+    <w:lvlOverride w:ilvl="2">
+      <w:lvl w:ilvl="2" w:tentative="1">
+        <w:start w:val="1"/>
+        <w:numFmt w:val="decimal"/>
+        <w:lvlText w:val="%3."/>
+        <w:lvlJc w:val="left"/>
+        <w:pPr>
+          <w:tabs>
+            <w:tab w:val="num" w:pos="2160"/>
+          </w:tabs>
+          <w:ind w:left="2160" w:hanging="360"/>
+        </w:pPr>
+      </w:lvl>
+    </w:lvlOverride>
+    <w:lvlOverride w:ilvl="3">
+      <w:lvl w:ilvl="3" w:tentative="1">
+        <w:start w:val="1"/>
+        <w:numFmt w:val="decimal"/>
+        <w:lvlText w:val="%4."/>
+        <w:lvlJc w:val="left"/>
+        <w:pPr>
+          <w:tabs>
+            <w:tab w:val="num" w:pos="2880"/>
+          </w:tabs>
+          <w:ind w:left="2880" w:hanging="360"/>
+        </w:pPr>
+      </w:lvl>
+    </w:lvlOverride>
+    <w:lvlOverride w:ilvl="4">
+      <w:lvl w:ilvl="4" w:tentative="1">
+        <w:start w:val="1"/>
+        <w:numFmt w:val="decimal"/>
+        <w:lvlText w:val="%5."/>
+        <w:lvlJc w:val="left"/>
+        <w:pPr>
+          <w:tabs>
+            <w:tab w:val="num" w:pos="3600"/>
+          </w:tabs>
+          <w:ind w:left="3600" w:hanging="360"/>
+        </w:pPr>
+      </w:lvl>
+    </w:lvlOverride>
+    <w:lvlOverride w:ilvl="5">
+      <w:lvl w:ilvl="5" w:tentative="1">
+        <w:start w:val="1"/>
+        <w:numFmt w:val="decimal"/>
+        <w:lvlText w:val="%6."/>
+        <w:lvlJc w:val="left"/>
+        <w:pPr>
+          <w:tabs>
+            <w:tab w:val="num" w:pos="4320"/>
+          </w:tabs>
+          <w:ind w:left="4320" w:hanging="360"/>
+        </w:pPr>
+      </w:lvl>
+    </w:lvlOverride>
+    <w:lvlOverride w:ilvl="6">
+      <w:lvl w:ilvl="6" w:tentative="1">
+        <w:start w:val="1"/>
+        <w:numFmt w:val="decimal"/>
+        <w:lvlText w:val="%7."/>
+        <w:lvlJc w:val="left"/>
+        <w:pPr>
+          <w:tabs>
+            <w:tab w:val="num" w:pos="5040"/>
+          </w:tabs>
+          <w:ind w:left="5040" w:hanging="360"/>
+        </w:pPr>
+      </w:lvl>
+    </w:lvlOverride>
+    <w:lvlOverride w:ilvl="7">
+      <w:lvl w:ilvl="7" w:tentative="1">
+        <w:start w:val="1"/>
+        <w:numFmt w:val="decimal"/>
+        <w:lvlText w:val="%8."/>
+        <w:lvlJc w:val="left"/>
+        <w:pPr>
+          <w:tabs>
+            <w:tab w:val="num" w:pos="5760"/>
+          </w:tabs>
+          <w:ind w:left="5760" w:hanging="360"/>
+        </w:pPr>
+      </w:lvl>
+    </w:lvlOverride>
+    <w:lvlOverride w:ilvl="8">
+      <w:lvl w:ilvl="8" w:tentative="1">
+        <w:start w:val="1"/>
+        <w:numFmt w:val="decimal"/>
+        <w:lvlText w:val="%9."/>
+        <w:lvlJc w:val="left"/>
+        <w:pPr>
+          <w:tabs>
+            <w:tab w:val="num" w:pos="6480"/>
+          </w:tabs>
+          <w:ind w:left="6480" w:hanging="360"/>
+        </w:pPr>
+      </w:lvl>
+    </w:lvlOverride>
   </w:num>
   <w:num w:numId="33" w16cid:durableId="131018780">
     <w:abstractNumId w:val="7"/>
   </w:num>
   <w:num w:numId="34" w16cid:durableId="54209656">
-    <w:abstractNumId w:val="28"/>
+    <w:abstractNumId w:val="29"/>
     <w:lvlOverride w:ilvl="0">
       <w:lvl w:ilvl="0">
         <w:numFmt w:val="decimal"/>
@@ -8121,7 +8907,7 @@
     </w:lvlOverride>
   </w:num>
   <w:num w:numId="38" w16cid:durableId="2141457288">
-    <w:abstractNumId w:val="32"/>
+    <w:abstractNumId w:val="33"/>
     <w:lvlOverride w:ilvl="0">
       <w:lvl w:ilvl="0">
         <w:numFmt w:val="decimal"/>
@@ -8132,6 +8918,9 @@
   </w:num>
   <w:num w:numId="39" w16cid:durableId="81220002">
     <w:abstractNumId w:val="26"/>
+  </w:num>
+  <w:num w:numId="40" w16cid:durableId="2000494382">
+    <w:abstractNumId w:val="27"/>
   </w:num>
 </w:numbering>
 </file>
@@ -8536,7 +9325,7 @@
   <w:style w:type="paragraph" w:default="1" w:styleId="Binhthng">
     <w:name w:val="Normal"/>
     <w:qFormat/>
-    <w:rsid w:val="005E751A"/>
+    <w:rsid w:val="00880C50"/>
   </w:style>
   <w:style w:type="paragraph" w:styleId="u1">
     <w:name w:val="heading 1"/>

</xml_diff>